<commit_message>
converted story stuff to .txt format
</commit_message>
<xml_diff>
--- a/story & world/game Character sheet.docx
+++ b/story & world/game Character sheet.docx
@@ -352,7 +352,6 @@
           <w:sz w:val="21"/>
           <w:szCs w:val="21"/>
         </w:rPr>
-        <w:tab/>
         <w:t xml:space="preserve">Penelope is a small woman from who knows where, her wings </w:t>
       </w:r>
       <w:r>
@@ -468,21 +467,37 @@
           <w:sz w:val="21"/>
           <w:szCs w:val="21"/>
         </w:rPr>
-        <w:t xml:space="preserve"> mystic: </w:t>
-      </w:r>
-      <w:r>
-        <w:rPr>
-          <w:sz w:val="21"/>
-          <w:szCs w:val="21"/>
-        </w:rPr>
-        <w:t>none</w:t>
-      </w:r>
-      <w:r>
-        <w:rPr>
-          <w:sz w:val="21"/>
-          <w:szCs w:val="21"/>
-        </w:rPr>
-        <w:t xml:space="preserve">.    </w:t>
+        <w:t xml:space="preserve"> mystic</w:t>
+      </w:r>
+      <w:proofErr w:type="gramStart"/>
+      <w:r>
+        <w:rPr>
+          <w:sz w:val="21"/>
+          <w:szCs w:val="21"/>
+        </w:rPr>
+        <w:t xml:space="preserve">: </w:t>
+      </w:r>
+      <w:r>
+        <w:rPr>
+          <w:sz w:val="21"/>
+          <w:szCs w:val="21"/>
+        </w:rPr>
+        <w:t>???</w:t>
+      </w:r>
+      <w:r>
+        <w:rPr>
+          <w:sz w:val="21"/>
+          <w:szCs w:val="21"/>
+        </w:rPr>
+        <w:t>.</w:t>
+      </w:r>
+      <w:proofErr w:type="gramEnd"/>
+      <w:r>
+        <w:rPr>
+          <w:sz w:val="21"/>
+          <w:szCs w:val="21"/>
+        </w:rPr>
+        <w:t xml:space="preserve">    </w:t>
       </w:r>
     </w:p>
     <w:p>
@@ -766,41 +781,41 @@
           <w:szCs w:val="21"/>
           <w:lang w:eastAsia="ja-JP"/>
         </w:rPr>
+        <w:t xml:space="preserve">Samantha </w:t>
+      </w:r>
+      <w:r>
+        <w:rPr>
+          <w:sz w:val="21"/>
+          <w:szCs w:val="21"/>
+          <w:lang w:eastAsia="ja-JP"/>
+        </w:rPr>
+        <w:t>???</w:t>
+      </w:r>
+      <w:proofErr w:type="gramEnd"/>
+      <w:r>
+        <w:rPr>
+          <w:sz w:val="21"/>
+          <w:szCs w:val="21"/>
+          <w:lang w:eastAsia="ja-JP"/>
+        </w:rPr>
+        <w:t>, Height: 4’ 10”, Weight: 120, age: 12, weapon group: heavy-melee, mystic: void</w:t>
+      </w:r>
+    </w:p>
+    <w:p>
+      <w:pPr>
+        <w:rPr>
+          <w:sz w:val="21"/>
+          <w:szCs w:val="21"/>
+          <w:lang w:eastAsia="ja-JP"/>
+        </w:rPr>
+      </w:pPr>
+      <w:r>
+        <w:rPr>
+          <w:sz w:val="21"/>
+          <w:szCs w:val="21"/>
+          <w:lang w:eastAsia="ja-JP"/>
+        </w:rPr>
         <w:lastRenderedPageBreak/>
-        <w:t xml:space="preserve">Samantha </w:t>
-      </w:r>
-      <w:r>
-        <w:rPr>
-          <w:sz w:val="21"/>
-          <w:szCs w:val="21"/>
-          <w:lang w:eastAsia="ja-JP"/>
-        </w:rPr>
-        <w:t>???</w:t>
-      </w:r>
-      <w:proofErr w:type="gramEnd"/>
-      <w:r>
-        <w:rPr>
-          <w:sz w:val="21"/>
-          <w:szCs w:val="21"/>
-          <w:lang w:eastAsia="ja-JP"/>
-        </w:rPr>
-        <w:t>, Height: 4’ 10”, Weight: 120, age: 12, weapon group: heavy-melee, mystic: void</w:t>
-      </w:r>
-    </w:p>
-    <w:p>
-      <w:pPr>
-        <w:rPr>
-          <w:sz w:val="21"/>
-          <w:szCs w:val="21"/>
-          <w:lang w:eastAsia="ja-JP"/>
-        </w:rPr>
-      </w:pPr>
-      <w:r>
-        <w:rPr>
-          <w:sz w:val="21"/>
-          <w:szCs w:val="21"/>
-          <w:lang w:eastAsia="ja-JP"/>
-        </w:rPr>
         <w:tab/>
         <w:t xml:space="preserve"> </w:t>
       </w:r>

</xml_diff>